<commit_message>
AI qn paper generator v1.1
</commit_message>
<xml_diff>
--- a/Cloud_Computing_2025.docx
+++ b/Cloud_Computing_2025.docx
@@ -71,62 +71,62 @@
     </w:p>
     <w:p>
       <w:r>
-        <w:t>1. a) Describe the characteristics and benefits of cloud computing. Explain how it differs from traditional computing models. [7]</w:t>
+        <w:t>1. a) Describe the characteristics and benefits of cloud computing. Explain how cloud computing can be applied in the healthcare industry. [7]</w:t>
       </w:r>
     </w:p>
     <w:p>
       <w:r>
-        <w:t>b) Discuss the NIST definition of cloud computing and its reference model, highlighting the key components and their interactions. [8]</w:t>
+        <w:t>b) Compare and contrast the different cloud service models (IaaS, PaaS, SaaS) and deployment models (public, private, hybrid, community). [8]</w:t>
       </w:r>
     </w:p>
     <w:p>
       <w:r>
-        <w:t>2. a) Explain the concept of virtualization in cloud computing, including its types and benefits. [7]</w:t>
+        <w:t>2. a) Design an architecture for a static web hosting system on a Linux instance in a cloud environment. [7]</w:t>
       </w:r>
     </w:p>
     <w:p>
       <w:r>
-        <w:t>b) Design a virtual private cloud (VPC) architecture for a small business, including subnets, security groups, and network ACLs. [8]</w:t>
+        <w:t>b) Explain the concept of virtualization and its role in cloud computing. Discuss the differences between Type 1 and Type 2 hypervisors. [8]</w:t>
       </w:r>
     </w:p>
     <w:p>
       <w:r>
-        <w:t>3. a) Compare and contrast the different cloud service models (IaaS, PaaS, SaaS) and deployment models (public, private, hybrid, community). [7]</w:t>
+        <w:t>3. a) What are the key components of a cloud storage system? Explain the differences between object storage, file storage, and block storage. [7]</w:t>
       </w:r>
     </w:p>
     <w:p>
       <w:r>
-        <w:t>b) A company has 1000 users and wants to deploy a cloud-based email service. Calculate the total cost of ownership (TCO) for a 3-year period, assuming an annual subscription fee of $10 per user for SaaS, $50 per user for PaaS, and $100 per user for IaaS. [8]</w:t>
+        <w:t>b) A company has 1000 employees and wants to implement a cloud-based database system. The estimated monthly data storage requirement is 500 GB. Calculate the total cost of using a cloud storage service that charges $0.10 per GB per month. [8]</w:t>
       </w:r>
     </w:p>
     <w:p>
       <w:r>
-        <w:t>4. a) Discuss the concept of auto-scaling in cloud computing, including its benefits and challenges. [7]</w:t>
+        <w:t>4. a) Explain the concept of auto-scaling in cloud computing. Discuss the different scaling strategies and their applications. [7]</w:t>
       </w:r>
     </w:p>
     <w:p>
       <w:r>
-        <w:t>b) A web application experiences a sudden surge in traffic, with the number of requests increasing from 100 to 1000 per minute. Design an auto-scaling strategy to handle this increase, including the use of load balancers and scaling rules. [8]</w:t>
+        <w:t>b) Design an architecture to implement auto-scaling and load balancing to distribute the workload of a dynamic web application in a cloud environment. [8]</w:t>
       </w:r>
     </w:p>
     <w:p>
       <w:r>
-        <w:t>5. a) Explain the concept of cloud storage models, including block storage, file storage, and object storage. [7]</w:t>
+        <w:t>5. a) What are the security threats and challenges in cloud computing? Explain the concept of security as a service (SaaS) and its importance in cloud security. [7]</w:t>
       </w:r>
     </w:p>
     <w:p>
       <w:r>
-        <w:t>b) A company has 10 TB of data stored in a cloud-based object storage service, with an average retrieval rate of 1000 requests per hour. Calculate the total cost of storage and retrieval for a 1-year period, assuming a storage cost of $0.01 per GB per month and a retrieval cost of $0.005 per 1000 requests. [8]</w:t>
+        <w:t>b) A company wants to implement a cloud-based identity and access management (IAM) system. Explain the key components and benefits of an IAM system. [8]</w:t>
       </w:r>
     </w:p>
     <w:p>
       <w:r>
-        <w:t>6. a) Discuss the concept of security in cloud computing, including the types of threats and vulnerabilities. [7]</w:t>
+        <w:t>6. a) Explain the concept of cloud monitoring and its importance in cloud computing. Discuss the different types of cloud monitoring tools and their applications. [7]</w:t>
       </w:r>
     </w:p>
     <w:p>
       <w:r>
-        <w:t>b) Design a security architecture for a cloud-based e-commerce application, including the use of firewalls, intrusion detection systems, and encryption. [8]</w:t>
+        <w:t>b) A company has a cloud-based application that requires a minimum of 5 instances to run during peak hours. The estimated monthly cost of each instance is $100. Calculate the total monthly cost of using a cloud service that charges based on the number of instances used. [8]</w:t>
       </w:r>
     </w:p>
     <w:p>
@@ -136,17 +136,17 @@
     </w:p>
     <w:p>
       <w:r>
-        <w:t>i) Cloud security mechanisms</w:t>
+        <w:t>i) Cloud Reference Model</w:t>
       </w:r>
     </w:p>
     <w:p>
       <w:r>
-        <w:t>ii) Cloud monitoring and management tools</w:t>
+        <w:t>ii) Virtual Private Cloud (VPC)</w:t>
       </w:r>
     </w:p>
     <w:p>
       <w:r>
-        <w:t>iii) Cloud deployment models [2 x 5] [10]</w:t>
+        <w:t>iii) Service Level Agreement (SLA) [2 x 5]</w:t>
       </w:r>
     </w:p>
     <w:sectPr>

</xml_diff>